<commit_message>
lil modif to docs
</commit_message>
<xml_diff>
--- a/Clear2Go_documentatie_nationala_9.7.24.docx
+++ b/Clear2Go_documentatie_nationala_9.7.24.docx
@@ -104,52 +104,42 @@
     <w:p>
       <w:pPr>
         <w:pStyle w:val="BalloonText"/>
-        <w:ind w:firstLine="720"/>
-        <w:rPr>
-          <w:rFonts w:ascii="Times New Roman" w:hAnsi="Times New Roman" w:cs="Times New Roman"/>
-          <w:sz w:val="24"/>
-          <w:szCs w:val="24"/>
-        </w:rPr>
-      </w:pPr>
-      <w:r>
-        <w:rPr>
-          <w:rFonts w:ascii="Times New Roman" w:hAnsi="Times New Roman" w:cs="Times New Roman"/>
-          <w:sz w:val="24"/>
-          <w:szCs w:val="24"/>
-        </w:rPr>
-        <w:t xml:space="preserve">Neculai Andrei, pilot în cadrul Aeroclubului României, afirmă: "Necesitatea implementării unui sistem de comunicații prin data-link, precum Clear2Go, a devenit evidentă în sezonul de zbor 2023-2024. Pe parcursul acestui sezon, am avut oportunitatea să zbor cu mai multe avioane ale Aeroclubului României. În aproximativ jumătate dintre acestea, când se realizau transmisiuni pe frecvență, tot ce auzeam era un fâșâit deranjant (noise signal). Această problemă m-a obligat să folosesc aplicații de mesagerie, precum WhatsApp, pentru a clarifica mesajele transmise de turnul de control – o practică nesigură, deoarece necesită să îmi iau ochii </w:t>
-      </w:r>
-      <w:r>
-        <w:rPr>
-          <w:rFonts w:ascii="Times New Roman" w:hAnsi="Times New Roman" w:cs="Times New Roman"/>
-          <w:sz w:val="24"/>
-          <w:szCs w:val="24"/>
-        </w:rPr>
-        <w:t>de la exterio</w:t>
-      </w:r>
-      <w:r>
-        <w:rPr>
-          <w:rFonts w:ascii="Times New Roman" w:hAnsi="Times New Roman" w:cs="Times New Roman"/>
-          <w:sz w:val="24"/>
-          <w:szCs w:val="24"/>
-        </w:rPr>
-        <w:t>r și de la aparatura avionului.”</w:t>
-      </w:r>
-    </w:p>
-    <w:p>
-      <w:pPr>
-        <w:pStyle w:val="BalloonText"/>
-        <w:rPr>
-          <w:rFonts w:ascii="Times New Roman" w:hAnsi="Times New Roman" w:cs="Times New Roman"/>
-          <w:sz w:val="24"/>
-          <w:szCs w:val="24"/>
-        </w:rPr>
-      </w:pPr>
+        <w:rPr>
+          <w:rFonts w:ascii="Times New Roman" w:hAnsi="Times New Roman" w:cs="Times New Roman"/>
+          <w:sz w:val="24"/>
+          <w:szCs w:val="24"/>
+        </w:rPr>
+      </w:pPr>
+      <w:r>
+        <w:rPr>
+          <w:rFonts w:ascii="Times New Roman" w:hAnsi="Times New Roman" w:cs="Times New Roman"/>
+          <w:sz w:val="24"/>
+          <w:szCs w:val="24"/>
+        </w:rPr>
+        <w:t>Neculai Andrei, pilot în cadrul Aeroclubului României, afirmă: "Necesitatea implementării unui sistem de comunicații prin data-link, precum Clear2Go, a devenit evidentă în sezonul de zbor 2023-2024. Pe parcursul acestui sezon, am avut oportunitatea să zbor cu mai multe avioane ale Aeroclubului României. În aproximativ jumătate dintre acestea, când se realizau transmisiuni pe frecvență, tot ce auzeam era un fâșâit deranjant (noise signal) generat de stații și interferențele din zonă. Din această cauză, am implementat Clear2Go ca un sistem de comunicații de backup, folosind aplicația împreună cu stația radio pe tot parcursul zborului."</w:t>
+      </w:r>
     </w:p>
     <w:p>
       <w:pPr>
         <w:pStyle w:val="Subtitle"/>
-      </w:pPr>
+        <w:rPr>
+          <w:rFonts w:ascii="Times New Roman" w:hAnsi="Times New Roman" w:cs="Times New Roman"/>
+          <w:i w:val="0"/>
+          <w:iCs w:val="0"/>
+          <w:color w:val="auto"/>
+          <w:spacing w:val="0"/>
+        </w:rPr>
+      </w:pPr>
+      <w:r>
+        <w:rPr>
+          <w:rFonts w:ascii="Times New Roman" w:hAnsi="Times New Roman" w:cs="Times New Roman"/>
+          <w:i w:val="0"/>
+          <w:iCs w:val="0"/>
+          <w:color w:val="auto"/>
+          <w:spacing w:val="0"/>
+        </w:rPr>
+        <w:t>Ideea aplicației este de a asigura siguranța zborului în toate fazele acestuia și în eventualitatea defecțiunii unui sistem de comunicații principal, cum ar fi stația radio sau transponderul.</w:t>
+      </w:r>
     </w:p>
     <w:p>
       <w:pPr>
@@ -2017,8 +2007,10 @@
       <w:r>
         <w:rPr>
           <w:rFonts w:ascii="Times New Roman" w:hAnsi="Times New Roman" w:cs="Times New Roman"/>
-          <w:sz w:val="24"/>
-          <w:szCs w:val="24"/>
+          <w:noProof/>
+          <w:sz w:val="24"/>
+          <w:szCs w:val="24"/>
+          <w:lang w:eastAsia="en-US"/>
         </w:rPr>
         <w:drawing>
           <wp:inline distT="0" distB="0" distL="0" distR="0">
@@ -2037,7 +2029,7 @@
                       <a:picLocks noChangeAspect="1"/>
                       <a:extLst>
                         <a:ext uri="smNativeData">
-                          <sm:smNativeData xmlns:sm="smNativeData" xmlns:w15="http://schemas.microsoft.com/office/word/2012/wordml" xmlns:wps="http://schemas.microsoft.com/office/word/2010/wordprocessingShape" xmlns:wpi="http://schemas.microsoft.com/office/word/2010/wordprocessingInk" xmlns:wpg="http://schemas.microsoft.com/office/word/2010/wordprocessingGroup" xmlns:w14="http://schemas.microsoft.com/office/word/2010/wordml" xmlns:w="http://schemas.openxmlformats.org/wordprocessingml/2006/main" xmlns:w10="urn:schemas-microsoft-com:office:word" xmlns:wp14="http://schemas.microsoft.com/office/word/2010/wordprocessingDrawing" xmlns:v="urn:schemas-microsoft-com:vml" xmlns:o="urn:schemas-microsoft-com:office:office" xmlns:mc="http://schemas.openxmlformats.org/markup-compatibility/2006" xmlns:wpc="http://schemas.microsoft.com/office/word/2010/wordprocessingCanvas" xmlns="" val="SMDATA_16_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"/>
+                          <sm:smNativeData xmlns="" xmlns:wpc="http://schemas.microsoft.com/office/word/2010/wordprocessingCanvas" xmlns:mc="http://schemas.openxmlformats.org/markup-compatibility/2006" xmlns:o="urn:schemas-microsoft-com:office:office" xmlns:v="urn:schemas-microsoft-com:vml" xmlns:wp14="http://schemas.microsoft.com/office/word/2010/wordprocessingDrawing" xmlns:w10="urn:schemas-microsoft-com:office:word" xmlns:w="http://schemas.openxmlformats.org/wordprocessingml/2006/main" xmlns:w14="http://schemas.microsoft.com/office/word/2010/wordml" xmlns:wpg="http://schemas.microsoft.com/office/word/2010/wordprocessingGroup" xmlns:wpi="http://schemas.microsoft.com/office/word/2010/wordprocessingInk" xmlns:wps="http://schemas.microsoft.com/office/word/2010/wordprocessingShape" xmlns:w15="http://schemas.microsoft.com/office/word/2012/wordml" xmlns:sm="smNativeData" val="SMDATA_16_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"/>
                         </a:ext>
                       </a:extLst>
                     </pic:cNvPicPr>
@@ -2080,6 +2072,10 @@
         <w:pStyle w:val="Subtitle"/>
       </w:pPr>
       <w:r>
+        <w:rPr>
+          <w:noProof/>
+          <w:lang w:eastAsia="en-US"/>
+        </w:rPr>
         <w:lastRenderedPageBreak/>
         <w:drawing>
           <wp:inline distT="0" distB="0" distL="0" distR="0">
@@ -2098,7 +2094,7 @@
                       <a:picLocks noChangeAspect="1"/>
                       <a:extLst>
                         <a:ext uri="smNativeData">
-                          <sm:smNativeData xmlns:sm="smNativeData" xmlns:w15="http://schemas.microsoft.com/office/word/2012/wordml" xmlns:wps="http://schemas.microsoft.com/office/word/2010/wordprocessingShape" xmlns:wpi="http://schemas.microsoft.com/office/word/2010/wordprocessingInk" xmlns:wpg="http://schemas.microsoft.com/office/word/2010/wordprocessingGroup" xmlns:w14="http://schemas.microsoft.com/office/word/2010/wordml" xmlns:w="http://schemas.openxmlformats.org/wordprocessingml/2006/main" xmlns:w10="urn:schemas-microsoft-com:office:word" xmlns:wp14="http://schemas.microsoft.com/office/word/2010/wordprocessingDrawing" xmlns:v="urn:schemas-microsoft-com:vml" xmlns:o="urn:schemas-microsoft-com:office:office" xmlns:mc="http://schemas.openxmlformats.org/markup-compatibility/2006" xmlns:wpc="http://schemas.microsoft.com/office/word/2010/wordprocessingCanvas" xmlns="" val="SMDATA_16_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"/>
+                          <sm:smNativeData xmlns="" xmlns:wpc="http://schemas.microsoft.com/office/word/2010/wordprocessingCanvas" xmlns:mc="http://schemas.openxmlformats.org/markup-compatibility/2006" xmlns:o="urn:schemas-microsoft-com:office:office" xmlns:v="urn:schemas-microsoft-com:vml" xmlns:wp14="http://schemas.microsoft.com/office/word/2010/wordprocessingDrawing" xmlns:w10="urn:schemas-microsoft-com:office:word" xmlns:w="http://schemas.openxmlformats.org/wordprocessingml/2006/main" xmlns:w14="http://schemas.microsoft.com/office/word/2010/wordml" xmlns:wpg="http://schemas.microsoft.com/office/word/2010/wordprocessingGroup" xmlns:wpi="http://schemas.microsoft.com/office/word/2010/wordprocessingInk" xmlns:wps="http://schemas.microsoft.com/office/word/2010/wordprocessingShape" xmlns:w15="http://schemas.microsoft.com/office/word/2012/wordml" xmlns:sm="smNativeData" val="SMDATA_16_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"/>
                         </a:ext>
                       </a:extLst>
                     </pic:cNvPicPr>
@@ -2304,16 +2300,7 @@
           <w:szCs w:val="24"/>
         </w:rPr>
         <w:lastRenderedPageBreak/>
-        <w:t>Insta</w:t>
-      </w:r>
-      <w:r>
-        <w:rPr>
-          <w:rFonts w:ascii="Times New Roman" w:hAnsi="Times New Roman" w:cs="Times New Roman"/>
-          <w:b/>
-          <w:sz w:val="24"/>
-          <w:szCs w:val="24"/>
-        </w:rPr>
-        <w:t>larea aplicatiei Clear2Go:</w:t>
+        <w:t>Instalarea aplicatiei Clear2Go:</w:t>
       </w:r>
     </w:p>
     <w:p>
@@ -2401,7 +2388,7 @@
                       <a:picLocks noChangeAspect="1"/>
                       <a:extLst>
                         <a:ext uri="smNativeData">
-                          <sm:smNativeData xmlns:sm="smNativeData" xmlns:w15="http://schemas.microsoft.com/office/word/2012/wordml" xmlns:wps="http://schemas.microsoft.com/office/word/2010/wordprocessingShape" xmlns:wpi="http://schemas.microsoft.com/office/word/2010/wordprocessingInk" xmlns:wpg="http://schemas.microsoft.com/office/word/2010/wordprocessingGroup" xmlns:w14="http://schemas.microsoft.com/office/word/2010/wordml" xmlns:w="http://schemas.openxmlformats.org/wordprocessingml/2006/main" xmlns:w10="urn:schemas-microsoft-com:office:word" xmlns:wp14="http://schemas.microsoft.com/office/word/2010/wordprocessingDrawing" xmlns:v="urn:schemas-microsoft-com:vml" xmlns:o="urn:schemas-microsoft-com:office:office" xmlns:mc="http://schemas.openxmlformats.org/markup-compatibility/2006" xmlns:wpc="http://schemas.microsoft.com/office/word/2010/wordprocessingCanvas" xmlns="" val="SMDATA_16_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"/>
+                          <sm:smNativeData xmlns="" xmlns:wpc="http://schemas.microsoft.com/office/word/2010/wordprocessingCanvas" xmlns:mc="http://schemas.openxmlformats.org/markup-compatibility/2006" xmlns:o="urn:schemas-microsoft-com:office:office" xmlns:v="urn:schemas-microsoft-com:vml" xmlns:wp14="http://schemas.microsoft.com/office/word/2010/wordprocessingDrawing" xmlns:w10="urn:schemas-microsoft-com:office:word" xmlns:w="http://schemas.openxmlformats.org/wordprocessingml/2006/main" xmlns:w14="http://schemas.microsoft.com/office/word/2010/wordml" xmlns:wpg="http://schemas.microsoft.com/office/word/2010/wordprocessingGroup" xmlns:wpi="http://schemas.microsoft.com/office/word/2010/wordprocessingInk" xmlns:wps="http://schemas.microsoft.com/office/word/2010/wordprocessingShape" xmlns:w15="http://schemas.microsoft.com/office/word/2012/wordml" xmlns:sm="smNativeData" val="SMDATA_16_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"/>
                         </a:ext>
                       </a:extLst>
                     </pic:cNvPicPr>
@@ -2460,17 +2447,7 @@
             <w:szCs w:val="24"/>
             <w:u w:val="none"/>
           </w:rPr>
-          <w:t>https://gith</w:t>
-        </w:r>
-        <w:r>
-          <w:rPr>
-            <w:rStyle w:val="Hyperlink"/>
-            <w:rFonts w:ascii="Times New Roman" w:hAnsi="Times New Roman" w:cs="Times New Roman"/>
-            <w:sz w:val="24"/>
-            <w:szCs w:val="24"/>
-            <w:u w:val="none"/>
-          </w:rPr>
-          <w:t>ub.com/TheMujdii3/Clear2Go/releases/tag/Judeteana</w:t>
+          <w:t>https://github.com/TheMujdii3/Clear2Go/releases/tag/Judeteana</w:t>
         </w:r>
       </w:hyperlink>
     </w:p>
@@ -2501,16 +2478,7 @@
           <w:sz w:val="24"/>
           <w:szCs w:val="24"/>
         </w:rPr>
-        <w:t>Acest proiect a fost realizat de către Neculai-Mirea Andrei-Laurențiu și Dunel Ștefan-Octavian, elevi în clasa a X-a A la Colegiul Național Mihai Viteazul din Slobozia, județul Ialomița. Vă mulțumim pentru</w:t>
-      </w:r>
-      <w:r>
-        <w:rPr>
-          <w:rFonts w:ascii="Times New Roman" w:hAnsi="Times New Roman" w:cs="Times New Roman"/>
-          <w:color w:val="00000A"/>
-          <w:sz w:val="24"/>
-          <w:szCs w:val="24"/>
-        </w:rPr>
-        <w:t xml:space="preserve"> atenția și timpul acordat parcurgerii acestui document!</w:t>
+        <w:t>Acest proiect a fost realizat de către Neculai-Mirea Andrei-Laurențiu și Dunel Ștefan-Octavian, elevi în clasa a X-a A la Colegiul Național Mihai Viteazul din Slobozia, județul Ialomița. Vă mulțumim pentru atenția și timpul acordat parcurgerii acestui document!</w:t>
       </w:r>
     </w:p>
     <w:p>
@@ -2598,17 +2566,7 @@
             <w:szCs w:val="24"/>
             <w:u w:val="none"/>
           </w:rPr>
-          <w:t>htt</w:t>
-        </w:r>
-        <w:r>
-          <w:rPr>
-            <w:rStyle w:val="Hyperlink"/>
-            <w:rFonts w:ascii="Times New Roman" w:hAnsi="Times New Roman" w:cs="Times New Roman"/>
-            <w:sz w:val="24"/>
-            <w:szCs w:val="24"/>
-            <w:u w:val="none"/>
-          </w:rPr>
-          <w:t>ps://developer.android.com/studio</w:t>
+          <w:t>https://developer.android.com/studio</w:t>
         </w:r>
       </w:hyperlink>
     </w:p>

</xml_diff>